<commit_message>
Add Tugas 1 Flutter Basic and Introduction
</commit_message>
<xml_diff>
--- a/Tugas/Tugas  Flutter Basic and Introduction.docx
+++ b/Tugas/Tugas  Flutter Basic and Introduction.docx
@@ -8,6 +8,30 @@
       </w:pPr>
       <w:r>
         <w:rPr>
+          <w:rtl w:val="0"/>
+        </w:rPr>
+        <w:t xml:space="preserve">Nama : Steven Leonard Anggoro</w:t>
+      </w:r>
+    </w:p>
+    <w:p>
+      <w:pPr>
+        <w:rPr/>
+      </w:pPr>
+      <w:r>
+        <w:rPr>
+          <w:rtl w:val="0"/>
+        </w:rPr>
+      </w:r>
+    </w:p>
+    <w:p>
+      <w:pPr>
+        <w:rPr>
+          <w:b w:val="1"/>
+        </w:rPr>
+      </w:pPr>
+      <w:r>
+        <w:rPr>
+          <w:b w:val="1"/>
           <w:rtl w:val="0"/>
         </w:rPr>
         <w:t xml:space="preserve">Rangkuman</w:t>
@@ -85,6 +109,244 @@
           <w:szCs w:val="21"/>
           <w:highlight w:val="white"/>
           <w:u w:val="none"/>
+        </w:rPr>
+      </w:pPr>
+      <w:r>
+        <w:rPr>
+          <w:color w:val="202122"/>
+          <w:sz w:val="21"/>
+          <w:szCs w:val="21"/>
+          <w:highlight w:val="white"/>
+          <w:rtl w:val="0"/>
+        </w:rPr>
+        <w:t xml:space="preserve">Keunggulan Flutter : </w:t>
+      </w:r>
+    </w:p>
+    <w:p>
+      <w:pPr>
+        <w:numPr>
+          <w:ilvl w:val="0"/>
+          <w:numId w:val="2"/>
+        </w:numPr>
+        <w:ind w:left="1080" w:hanging="360"/>
+        <w:jc w:val="both"/>
+        <w:rPr>
+          <w:color w:val="202122"/>
+          <w:sz w:val="21"/>
+          <w:szCs w:val="21"/>
+          <w:highlight w:val="white"/>
+          <w:u w:val="none"/>
+        </w:rPr>
+      </w:pPr>
+      <w:r>
+        <w:rPr>
+          <w:color w:val="202122"/>
+          <w:sz w:val="21"/>
+          <w:szCs w:val="21"/>
+          <w:highlight w:val="white"/>
+          <w:rtl w:val="0"/>
+        </w:rPr>
+        <w:t xml:space="preserve">Hot reload - fitur compile dalam hitungan detik bahkan mili-detik sehingga mempercepat pengembangan aplikasi</w:t>
+      </w:r>
+    </w:p>
+    <w:p>
+      <w:pPr>
+        <w:numPr>
+          <w:ilvl w:val="0"/>
+          <w:numId w:val="2"/>
+        </w:numPr>
+        <w:ind w:left="1080" w:hanging="360"/>
+        <w:jc w:val="both"/>
+        <w:rPr>
+          <w:color w:val="202122"/>
+          <w:sz w:val="21"/>
+          <w:szCs w:val="21"/>
+          <w:highlight w:val="white"/>
+          <w:u w:val="none"/>
+        </w:rPr>
+      </w:pPr>
+      <w:r>
+        <w:rPr>
+          <w:color w:val="202122"/>
+          <w:sz w:val="21"/>
+          <w:szCs w:val="21"/>
+          <w:highlight w:val="white"/>
+          <w:rtl w:val="0"/>
+        </w:rPr>
+        <w:t xml:space="preserve">Aplikasi adaptif dan responsif untuk berbagai layar</w:t>
+      </w:r>
+    </w:p>
+    <w:p>
+      <w:pPr>
+        <w:numPr>
+          <w:ilvl w:val="0"/>
+          <w:numId w:val="2"/>
+        </w:numPr>
+        <w:ind w:left="1080" w:hanging="360"/>
+        <w:jc w:val="both"/>
+        <w:rPr>
+          <w:color w:val="202122"/>
+          <w:sz w:val="21"/>
+          <w:szCs w:val="21"/>
+          <w:highlight w:val="white"/>
+          <w:u w:val="none"/>
+        </w:rPr>
+      </w:pPr>
+      <w:r>
+        <w:rPr>
+          <w:color w:val="202122"/>
+          <w:sz w:val="21"/>
+          <w:szCs w:val="21"/>
+          <w:highlight w:val="white"/>
+          <w:rtl w:val="0"/>
+        </w:rPr>
+        <w:t xml:space="preserve">Performa cepat hampir menyamai </w:t>
+      </w:r>
+      <w:r>
+        <w:rPr>
+          <w:i w:val="1"/>
+          <w:color w:val="202122"/>
+          <w:sz w:val="21"/>
+          <w:szCs w:val="21"/>
+          <w:highlight w:val="white"/>
+          <w:rtl w:val="0"/>
+        </w:rPr>
+        <w:t xml:space="preserve">native</w:t>
+      </w:r>
+    </w:p>
+    <w:p>
+      <w:pPr>
+        <w:numPr>
+          <w:ilvl w:val="0"/>
+          <w:numId w:val="2"/>
+        </w:numPr>
+        <w:ind w:left="1080" w:hanging="360"/>
+        <w:jc w:val="both"/>
+        <w:rPr>
+          <w:color w:val="202122"/>
+          <w:sz w:val="21"/>
+          <w:szCs w:val="21"/>
+          <w:highlight w:val="white"/>
+        </w:rPr>
+      </w:pPr>
+      <w:r>
+        <w:rPr>
+          <w:color w:val="202122"/>
+          <w:sz w:val="21"/>
+          <w:szCs w:val="21"/>
+          <w:highlight w:val="white"/>
+          <w:rtl w:val="0"/>
+        </w:rPr>
+        <w:t xml:space="preserve">Beginner-friendly,mudah dipahami baik secara bahasa dan konsep</w:t>
+      </w:r>
+    </w:p>
+    <w:p>
+      <w:pPr>
+        <w:numPr>
+          <w:ilvl w:val="0"/>
+          <w:numId w:val="2"/>
+        </w:numPr>
+        <w:ind w:left="1080" w:hanging="360"/>
+        <w:jc w:val="both"/>
+        <w:rPr>
+          <w:color w:val="202122"/>
+          <w:sz w:val="21"/>
+          <w:szCs w:val="21"/>
+          <w:highlight w:val="white"/>
+          <w:u w:val="none"/>
+        </w:rPr>
+      </w:pPr>
+      <w:r>
+        <w:rPr>
+          <w:color w:val="202122"/>
+          <w:sz w:val="21"/>
+          <w:szCs w:val="21"/>
+          <w:highlight w:val="white"/>
+          <w:rtl w:val="0"/>
+        </w:rPr>
+        <w:t xml:space="preserve">Satu codebase yang dapat dikembangkan ke berbagai platform</w:t>
+      </w:r>
+    </w:p>
+    <w:p>
+      <w:pPr>
+        <w:numPr>
+          <w:ilvl w:val="0"/>
+          <w:numId w:val="1"/>
+        </w:numPr>
+        <w:ind w:left="720" w:hanging="360"/>
+        <w:jc w:val="both"/>
+        <w:rPr>
+          <w:color w:val="202122"/>
+          <w:sz w:val="21"/>
+          <w:szCs w:val="21"/>
+          <w:highlight w:val="white"/>
+          <w:u w:val="none"/>
+        </w:rPr>
+      </w:pPr>
+      <w:r>
+        <w:rPr>
+          <w:color w:val="202122"/>
+          <w:sz w:val="21"/>
+          <w:szCs w:val="21"/>
+          <w:highlight w:val="white"/>
+          <w:rtl w:val="0"/>
+        </w:rPr>
+        <w:t xml:space="preserve">Flutter dapat diinstall melalui Vs Code, Android Studio, Intellij Idea, XCode</w:t>
+      </w:r>
+    </w:p>
+    <w:p>
+      <w:pPr>
+        <w:numPr>
+          <w:ilvl w:val="0"/>
+          <w:numId w:val="1"/>
+        </w:numPr>
+        <w:ind w:left="720" w:hanging="360"/>
+        <w:jc w:val="both"/>
+        <w:rPr>
+          <w:color w:val="202122"/>
+          <w:sz w:val="21"/>
+          <w:szCs w:val="21"/>
+          <w:highlight w:val="white"/>
+          <w:u w:val="none"/>
+        </w:rPr>
+      </w:pPr>
+      <w:r>
+        <w:rPr>
+          <w:color w:val="202122"/>
+          <w:sz w:val="21"/>
+          <w:szCs w:val="21"/>
+          <w:highlight w:val="white"/>
+          <w:rtl w:val="0"/>
+        </w:rPr>
+        <w:t xml:space="preserve">Flutter ditulis dengan menggunakan bahasa Dart</w:t>
+      </w:r>
+    </w:p>
+    <w:p>
+      <w:pPr>
+        <w:ind w:left="0" w:firstLine="0"/>
+        <w:jc w:val="both"/>
+        <w:rPr>
+          <w:color w:val="202122"/>
+          <w:sz w:val="21"/>
+          <w:szCs w:val="21"/>
+          <w:highlight w:val="white"/>
+        </w:rPr>
+      </w:pPr>
+      <w:r>
+        <w:rPr>
+          <w:rtl w:val="0"/>
+        </w:rPr>
+      </w:r>
+    </w:p>
+    <w:p>
+      <w:pPr>
+        <w:ind w:left="0" w:firstLine="0"/>
+        <w:jc w:val="both"/>
+        <w:rPr>
+          <w:color w:val="202122"/>
+          <w:sz w:val="21"/>
+          <w:szCs w:val="21"/>
+          <w:highlight w:val="white"/>
         </w:rPr>
       </w:pPr>
       <w:r>
@@ -230,8 +492,121 @@
       </w:rPr>
     </w:lvl>
   </w:abstractNum>
+  <w:abstractNum w:abstractNumId="2">
+    <w:lvl w:ilvl="0">
+      <w:start w:val="1"/>
+      <w:numFmt w:val="lowerLetter"/>
+      <w:lvlText w:val="%1."/>
+      <w:lvlJc w:val="left"/>
+      <w:pPr>
+        <w:ind w:left="1440" w:hanging="360"/>
+      </w:pPr>
+      <w:rPr>
+        <w:u w:val="none"/>
+      </w:rPr>
+    </w:lvl>
+    <w:lvl w:ilvl="1">
+      <w:start w:val="1"/>
+      <w:numFmt w:val="lowerRoman"/>
+      <w:lvlText w:val="%2."/>
+      <w:lvlJc w:val="right"/>
+      <w:pPr>
+        <w:ind w:left="2160" w:hanging="360"/>
+      </w:pPr>
+      <w:rPr>
+        <w:u w:val="none"/>
+      </w:rPr>
+    </w:lvl>
+    <w:lvl w:ilvl="2">
+      <w:start w:val="1"/>
+      <w:numFmt w:val="decimal"/>
+      <w:lvlText w:val="%3."/>
+      <w:lvlJc w:val="left"/>
+      <w:pPr>
+        <w:ind w:left="2880" w:hanging="360"/>
+      </w:pPr>
+      <w:rPr>
+        <w:u w:val="none"/>
+      </w:rPr>
+    </w:lvl>
+    <w:lvl w:ilvl="3">
+      <w:start w:val="1"/>
+      <w:numFmt w:val="lowerLetter"/>
+      <w:lvlText w:val="%4."/>
+      <w:lvlJc w:val="left"/>
+      <w:pPr>
+        <w:ind w:left="3600" w:hanging="360"/>
+      </w:pPr>
+      <w:rPr>
+        <w:u w:val="none"/>
+      </w:rPr>
+    </w:lvl>
+    <w:lvl w:ilvl="4">
+      <w:start w:val="1"/>
+      <w:numFmt w:val="lowerRoman"/>
+      <w:lvlText w:val="%5."/>
+      <w:lvlJc w:val="right"/>
+      <w:pPr>
+        <w:ind w:left="4320" w:hanging="360"/>
+      </w:pPr>
+      <w:rPr>
+        <w:u w:val="none"/>
+      </w:rPr>
+    </w:lvl>
+    <w:lvl w:ilvl="5">
+      <w:start w:val="1"/>
+      <w:numFmt w:val="decimal"/>
+      <w:lvlText w:val="%6."/>
+      <w:lvlJc w:val="left"/>
+      <w:pPr>
+        <w:ind w:left="5040" w:hanging="360"/>
+      </w:pPr>
+      <w:rPr>
+        <w:u w:val="none"/>
+      </w:rPr>
+    </w:lvl>
+    <w:lvl w:ilvl="6">
+      <w:start w:val="1"/>
+      <w:numFmt w:val="lowerLetter"/>
+      <w:lvlText w:val="%7."/>
+      <w:lvlJc w:val="left"/>
+      <w:pPr>
+        <w:ind w:left="5760" w:hanging="360"/>
+      </w:pPr>
+      <w:rPr>
+        <w:u w:val="none"/>
+      </w:rPr>
+    </w:lvl>
+    <w:lvl w:ilvl="7">
+      <w:start w:val="1"/>
+      <w:numFmt w:val="lowerRoman"/>
+      <w:lvlText w:val="%8."/>
+      <w:lvlJc w:val="right"/>
+      <w:pPr>
+        <w:ind w:left="6480" w:hanging="360"/>
+      </w:pPr>
+      <w:rPr>
+        <w:u w:val="none"/>
+      </w:rPr>
+    </w:lvl>
+    <w:lvl w:ilvl="8">
+      <w:start w:val="1"/>
+      <w:numFmt w:val="decimal"/>
+      <w:lvlText w:val="%9."/>
+      <w:lvlJc w:val="left"/>
+      <w:pPr>
+        <w:ind w:left="7200" w:hanging="360"/>
+      </w:pPr>
+      <w:rPr>
+        <w:u w:val="none"/>
+      </w:rPr>
+    </w:lvl>
+  </w:abstractNum>
   <w:num w:numId="1">
     <w:abstractNumId w:val="1"/>
+  </w:num>
+  <w:num w:numId="2">
+    <w:abstractNumId w:val="2"/>
   </w:num>
 </w:numbering>
 </file>

</xml_diff>